<commit_message>
Minor change to the instructions regarding the SYS user password.
</commit_message>
<xml_diff>
--- a/Oracle/Oracle_instructions.docx
+++ b/Oracle/Oracle_instructions.docx
@@ -206,7 +206,19 @@
         <w:rPr>
           <w:lang w:val="en-US"/>
         </w:rPr>
-        <w:t>Choose SYSDBA role, test if the connection is successful, save and click connect.</w:t>
+        <w:t>Choose SYSDBA role</w:t>
+      </w:r>
+      <w:r>
+        <w:rPr>
+          <w:lang w:val="en-US"/>
+        </w:rPr>
+        <w:t>, enter the password from step 1</w:t>
+      </w:r>
+      <w:r>
+        <w:rPr>
+          <w:lang w:val="en-US"/>
+        </w:rPr>
+        <w:t>, test if the connection is successful, save and click connect.</w:t>
       </w:r>
     </w:p>
     <w:p>

</xml_diff>